<commit_message>
- Made changes to exam questions
Signed-off-by: JasterRogue <ryanmadigan141@gmail.com>
</commit_message>
<xml_diff>
--- a/Exam Revision/Collision Detection 2017 Winter Exam.docx
+++ b/Exam Revision/Collision Detection 2017 Winter Exam.docx
@@ -10145,6 +10145,14 @@
       <w:pPr>
         <w:pStyle w:val="NoSpacing"/>
       </w:pPr>
+      <w:r>
+        <w:t xml:space="preserve">This reduces the number of areas that need to be checked for collision. Before everything would have to be checked against each other. </w:t>
+      </w:r>
+    </w:p>
+    <w:p>
+      <w:pPr>
+        <w:pStyle w:val="NoSpacing"/>
+      </w:pPr>
     </w:p>
     <w:p>
       <w:pPr>
@@ -10204,7 +10212,7 @@
                 <w:lang w:eastAsia="en-IE"/>
               </w:rPr>
             </w:pPr>
-            <w:commentRangeStart w:id="1"/>
+            <w:commentRangeStart w:id="2"/>
           </w:p>
         </w:tc>
         <w:tc>
@@ -12700,8 +12708,6 @@
             </w:r>
           </w:p>
         </w:tc>
-        <w:bookmarkStart w:id="2" w:name="_GoBack"/>
-        <w:bookmarkEnd w:id="2"/>
       </w:tr>
       <w:tr>
         <w:trPr>
@@ -16203,7 +16209,7 @@
         </w:tc>
       </w:tr>
     </w:tbl>
-    <w:commentRangeEnd w:id="1"/>
+    <w:commentRangeEnd w:id="2"/>
     <w:p>
       <w:pPr>
         <w:pStyle w:val="NoSpacing"/>
@@ -16212,7 +16218,15 @@
         <w:rPr>
           <w:rStyle w:val="CommentReference"/>
         </w:rPr>
-        <w:commentReference w:id="1"/>
+        <w:commentReference w:id="2"/>
+      </w:r>
+    </w:p>
+    <w:p>
+      <w:pPr>
+        <w:pStyle w:val="NoSpacing"/>
+      </w:pPr>
+      <w:r>
+        <w:t xml:space="preserve">Collision does not occur. </w:t>
       </w:r>
     </w:p>
     <w:sectPr>
@@ -16238,12 +16252,14 @@
         </w:rPr>
         <w:annotationRef/>
       </w:r>
+      <w:bookmarkStart w:id="1" w:name="_GoBack"/>
       <w:r>
         <w:t>Need much more detail here</w:t>
       </w:r>
+      <w:bookmarkEnd w:id="1"/>
     </w:p>
   </w:comment>
-  <w:comment w:id="1" w:author="Robert Sheehy" w:date="2018-12-12T13:24:00Z" w:initials="RS">
+  <w:comment w:id="2" w:author="Robert Sheehy" w:date="2018-12-12T13:24:00Z" w:initials="RS">
     <w:p>
       <w:pPr>
         <w:pStyle w:val="CommentText"/>
@@ -16264,8 +16280,8 @@
 
 <file path=word/commentsExtended.xml><?xml version="1.0" encoding="utf-8"?>
 <w15:commentsEx xmlns:wpc="http://schemas.microsoft.com/office/word/2010/wordprocessingCanvas" xmlns:cx="http://schemas.microsoft.com/office/drawing/2014/chartex" xmlns:cx1="http://schemas.microsoft.com/office/drawing/2015/9/8/chartex" xmlns:cx2="http://schemas.microsoft.com/office/drawing/2015/10/21/chartex" xmlns:cx3="http://schemas.microsoft.com/office/drawing/2016/5/9/chartex" xmlns:cx4="http://schemas.microsoft.com/office/drawing/2016/5/10/chartex" xmlns:cx5="http://schemas.microsoft.com/office/drawing/2016/5/11/chartex" xmlns:cx6="http://schemas.microsoft.com/office/drawing/2016/5/12/chartex" xmlns:cx7="http://schemas.microsoft.com/office/drawing/2016/5/13/chartex" xmlns:cx8="http://schemas.microsoft.com/office/drawing/2016/5/14/chartex" xmlns:mc="http://schemas.openxmlformats.org/markup-compatibility/2006" xmlns:aink="http://schemas.microsoft.com/office/drawing/2016/ink" xmlns:am3d="http://schemas.microsoft.com/office/drawing/2017/model3d" xmlns:o="urn:schemas-microsoft-com:office:office" xmlns:r="http://schemas.openxmlformats.org/officeDocument/2006/relationships" xmlns:m="http://schemas.openxmlformats.org/officeDocument/2006/math" xmlns:v="urn:schemas-microsoft-com:vml" xmlns:wp14="http://schemas.microsoft.com/office/word/2010/wordprocessingDrawing" xmlns:wp="http://schemas.openxmlformats.org/drawingml/2006/wordprocessingDrawing" xmlns:w10="urn:schemas-microsoft-com:office:word" xmlns:w="http://schemas.openxmlformats.org/wordprocessingml/2006/main" xmlns:w14="http://schemas.microsoft.com/office/word/2010/wordml" xmlns:w15="http://schemas.microsoft.com/office/word/2012/wordml" xmlns:w16cid="http://schemas.microsoft.com/office/word/2016/wordml/cid" xmlns:w16se="http://schemas.microsoft.com/office/word/2015/wordml/symex" xmlns:wpg="http://schemas.microsoft.com/office/word/2010/wordprocessingGroup" xmlns:wpi="http://schemas.microsoft.com/office/word/2010/wordprocessingInk" xmlns:wne="http://schemas.microsoft.com/office/word/2006/wordml" xmlns:wps="http://schemas.microsoft.com/office/word/2010/wordprocessingShape" mc:Ignorable="w14 w15 w16se w16cid wp14">
-  <w15:commentEx w15:paraId="7363A970" w15:done="0"/>
-  <w15:commentEx w15:paraId="77ED100A" w15:done="0"/>
+  <w15:commentEx w15:paraId="7363A970" w15:done="1"/>
+  <w15:commentEx w15:paraId="77ED100A" w15:done="1"/>
 </w15:commentsEx>
 </file>
 
@@ -16407,6 +16423,7 @@
     <w:lsdException w:name="HTML Sample" w:semiHidden="1" w:unhideWhenUsed="1"/>
     <w:lsdException w:name="HTML Typewriter" w:semiHidden="1" w:unhideWhenUsed="1"/>
     <w:lsdException w:name="HTML Variable" w:semiHidden="1" w:unhideWhenUsed="1"/>
+    <w:lsdException w:name="Normal Table" w:semiHidden="1" w:unhideWhenUsed="1"/>
     <w:lsdException w:name="annotation subject" w:semiHidden="1" w:unhideWhenUsed="1"/>
     <w:lsdException w:name="No List" w:semiHidden="1" w:unhideWhenUsed="1"/>
     <w:lsdException w:name="Outline List 1" w:semiHidden="1" w:unhideWhenUsed="1"/>
@@ -16450,8 +16467,10 @@
     <w:lsdException w:name="Table Elegant" w:semiHidden="1" w:unhideWhenUsed="1"/>
     <w:lsdException w:name="Table Professional" w:semiHidden="1" w:unhideWhenUsed="1"/>
     <w:lsdException w:name="Table Subtle 1" w:semiHidden="1" w:unhideWhenUsed="1"/>
+    <w:lsdException w:name="Table Subtle 2" w:semiHidden="1" w:unhideWhenUsed="1"/>
     <w:lsdException w:name="Table Web 1" w:semiHidden="1" w:unhideWhenUsed="1"/>
     <w:lsdException w:name="Table Web 2" w:semiHidden="1" w:unhideWhenUsed="1"/>
+    <w:lsdException w:name="Table Web 3" w:semiHidden="1" w:unhideWhenUsed="1"/>
     <w:lsdException w:name="Balloon Text" w:semiHidden="1" w:unhideWhenUsed="1"/>
     <w:lsdException w:name="Table Grid" w:uiPriority="39"/>
     <w:lsdException w:name="Table Theme" w:semiHidden="1" w:unhideWhenUsed="1"/>

</xml_diff>